<commit_message>
Added Case Assembly section
</commit_message>
<xml_diff>
--- a/documents/Portfolio.docx
+++ b/documents/Portfolio.docx
@@ -4,110 +4,224 @@
   <w:body>
     <w:p>
       <w:pPr>
-        <w:pStyle w:val="Heading1"/>
-        <w:rPr>
-          <w:rFonts w:eastAsia="Times New Roman" w:cs="Times New Roman"/>
-        </w:rPr>
-      </w:pPr>
-      <w:r>
-        <w:rPr>
-          <w:rFonts w:eastAsia="Times New Roman" w:cs="Times New Roman"/>
+        <w:spacing w:before="100" w:beforeAutospacing="1" w:after="100" w:afterAutospacing="1"/>
+        <w:outlineLvl w:val="0"/>
+        <w:rPr>
+          <w:rFonts w:ascii="Times" w:eastAsia="Times New Roman" w:hAnsi="Times" w:cs="Times New Roman"/>
+          <w:b/>
+          <w:bCs/>
+          <w:kern w:val="36"/>
+          <w:sz w:val="48"/>
+          <w:szCs w:val="48"/>
+          <w:lang w:val="en-GB"/>
+        </w:rPr>
+      </w:pPr>
+      <w:r>
+        <w:rPr>
+          <w:rFonts w:ascii="Times" w:eastAsia="Times New Roman" w:hAnsi="Times" w:cs="Times New Roman"/>
+          <w:b/>
+          <w:bCs/>
+          <w:kern w:val="36"/>
+          <w:sz w:val="48"/>
+          <w:szCs w:val="48"/>
+          <w:lang w:val="en-GB"/>
         </w:rPr>
         <w:t>The Door Buzzer</w:t>
       </w:r>
     </w:p>
     <w:p>
       <w:pPr>
-        <w:pStyle w:val="Heading2"/>
-        <w:rPr>
-          <w:rFonts w:eastAsia="Times New Roman" w:cs="Times New Roman"/>
-        </w:rPr>
-      </w:pPr>
-      <w:r>
-        <w:rPr>
-          <w:rFonts w:eastAsia="Times New Roman" w:cs="Times New Roman"/>
+        <w:spacing w:before="100" w:beforeAutospacing="1" w:after="100" w:afterAutospacing="1"/>
+        <w:outlineLvl w:val="1"/>
+        <w:rPr>
+          <w:rFonts w:ascii="Times" w:eastAsia="Times New Roman" w:hAnsi="Times" w:cs="Times New Roman"/>
+          <w:b/>
+          <w:bCs/>
+          <w:sz w:val="36"/>
+          <w:szCs w:val="36"/>
+          <w:lang w:val="en-GB"/>
+        </w:rPr>
+      </w:pPr>
+      <w:r>
+        <w:rPr>
+          <w:rFonts w:ascii="Times" w:eastAsia="Times New Roman" w:hAnsi="Times" w:cs="Times New Roman"/>
+          <w:b/>
+          <w:bCs/>
+          <w:sz w:val="36"/>
+          <w:szCs w:val="36"/>
+          <w:lang w:val="en-GB"/>
         </w:rPr>
         <w:t>Project brief</w:t>
       </w:r>
     </w:p>
     <w:p>
       <w:pPr>
-        <w:pStyle w:val="NormalWeb"/>
-      </w:pPr>
-      <w:r>
+        <w:spacing w:before="100" w:beforeAutospacing="1" w:after="100" w:afterAutospacing="1"/>
+        <w:rPr>
+          <w:rFonts w:ascii="Times" w:hAnsi="Times" w:cs="Times New Roman"/>
+          <w:sz w:val="20"/>
+          <w:szCs w:val="20"/>
+          <w:lang w:val="en-GB"/>
+        </w:rPr>
+      </w:pPr>
+      <w:r>
+        <w:rPr>
+          <w:rFonts w:ascii="Times" w:hAnsi="Times" w:cs="Times New Roman"/>
+          <w:sz w:val="20"/>
+          <w:szCs w:val="20"/>
+          <w:lang w:val="en-GB"/>
+        </w:rPr>
         <w:t xml:space="preserve">You have been asked to design and build a prototype </w:t>
       </w:r>
       <w:r>
         <w:rPr>
-          <w:rStyle w:val="Emphasis"/>
+          <w:rFonts w:ascii="Times" w:hAnsi="Times" w:cs="Times New Roman"/>
+          <w:i/>
+          <w:iCs/>
+          <w:sz w:val="20"/>
+          <w:szCs w:val="20"/>
+          <w:lang w:val="en-GB"/>
         </w:rPr>
         <w:t>door buzzer</w:t>
       </w:r>
       <w:r>
+        <w:rPr>
+          <w:rFonts w:ascii="Times" w:hAnsi="Times" w:cs="Times New Roman"/>
+          <w:sz w:val="20"/>
+          <w:szCs w:val="20"/>
+          <w:lang w:val="en-GB"/>
+        </w:rPr>
         <w:t>.</w:t>
       </w:r>
       <w:r>
+        <w:rPr>
+          <w:rFonts w:ascii="Times" w:hAnsi="Times" w:cs="Times New Roman"/>
+          <w:sz w:val="20"/>
+          <w:szCs w:val="20"/>
+          <w:lang w:val="en-GB"/>
+        </w:rPr>
         <w:br/>
         <w:t>The buzzer can be affixed to a door handle.</w:t>
       </w:r>
       <w:r>
+        <w:rPr>
+          <w:rFonts w:ascii="Times" w:hAnsi="Times" w:cs="Times New Roman"/>
+          <w:sz w:val="20"/>
+          <w:szCs w:val="20"/>
+          <w:lang w:val="en-GB"/>
+        </w:rPr>
         <w:br/>
         <w:t xml:space="preserve">The door buzzer should make a sound when activated to let the room's occupier know there is somebody wishing to enter. </w:t>
       </w:r>
     </w:p>
     <w:p>
       <w:pPr>
-        <w:pStyle w:val="Heading2"/>
-        <w:rPr>
-          <w:rFonts w:eastAsia="Times New Roman" w:cs="Times New Roman"/>
-        </w:rPr>
-      </w:pPr>
-      <w:r>
-        <w:rPr>
-          <w:rFonts w:eastAsia="Times New Roman" w:cs="Times New Roman"/>
+        <w:spacing w:before="100" w:beforeAutospacing="1" w:after="100" w:afterAutospacing="1"/>
+        <w:outlineLvl w:val="1"/>
+        <w:rPr>
+          <w:rFonts w:ascii="Times" w:eastAsia="Times New Roman" w:hAnsi="Times" w:cs="Times New Roman"/>
+          <w:b/>
+          <w:bCs/>
+          <w:sz w:val="36"/>
+          <w:szCs w:val="36"/>
+          <w:lang w:val="en-GB"/>
+        </w:rPr>
+      </w:pPr>
+      <w:r>
+        <w:rPr>
+          <w:rFonts w:ascii="Times" w:eastAsia="Times New Roman" w:hAnsi="Times" w:cs="Times New Roman"/>
+          <w:b/>
+          <w:bCs/>
+          <w:sz w:val="36"/>
+          <w:szCs w:val="36"/>
+          <w:lang w:val="en-GB"/>
         </w:rPr>
         <w:t>Research</w:t>
       </w:r>
     </w:p>
     <w:p>
       <w:pPr>
-        <w:pStyle w:val="NormalWeb"/>
-      </w:pPr>
-      <w:r>
-        <w:rPr>
-          <w:rStyle w:val="Emphasis"/>
+        <w:spacing w:before="100" w:beforeAutospacing="1" w:after="100" w:afterAutospacing="1"/>
+        <w:rPr>
+          <w:rFonts w:ascii="Times" w:hAnsi="Times" w:cs="Times New Roman"/>
+          <w:sz w:val="20"/>
+          <w:szCs w:val="20"/>
+          <w:lang w:val="en-GB"/>
+        </w:rPr>
+      </w:pPr>
+      <w:r>
+        <w:rPr>
+          <w:rFonts w:ascii="Times" w:hAnsi="Times" w:cs="Times New Roman"/>
+          <w:i/>
+          <w:iCs/>
+          <w:sz w:val="20"/>
+          <w:szCs w:val="20"/>
+          <w:lang w:val="en-GB"/>
         </w:rPr>
         <w:t>As part of your research, it is important to see which products are already on the market and to evaluate how effective they are.</w:t>
       </w:r>
       <w:r>
+        <w:rPr>
+          <w:rFonts w:ascii="Times" w:hAnsi="Times" w:cs="Times New Roman"/>
+          <w:sz w:val="20"/>
+          <w:szCs w:val="20"/>
+          <w:lang w:val="en-GB"/>
+        </w:rPr>
         <w:t xml:space="preserve"> </w:t>
       </w:r>
       <w:r>
         <w:rPr>
-          <w:rStyle w:val="Emphasis"/>
+          <w:rFonts w:ascii="Times" w:hAnsi="Times" w:cs="Times New Roman"/>
+          <w:i/>
+          <w:iCs/>
+          <w:sz w:val="20"/>
+          <w:szCs w:val="20"/>
+          <w:lang w:val="en-GB"/>
         </w:rPr>
         <w:t>Use the Web, to find three other door buzzers that can be purchased or made.</w:t>
       </w:r>
       <w:r>
+        <w:rPr>
+          <w:rFonts w:ascii="Times" w:hAnsi="Times" w:cs="Times New Roman"/>
+          <w:sz w:val="20"/>
+          <w:szCs w:val="20"/>
+          <w:lang w:val="en-GB"/>
+        </w:rPr>
         <w:t xml:space="preserve"> </w:t>
       </w:r>
       <w:r>
         <w:rPr>
-          <w:rStyle w:val="Emphasis"/>
+          <w:rFonts w:ascii="Times" w:hAnsi="Times" w:cs="Times New Roman"/>
+          <w:i/>
+          <w:iCs/>
+          <w:sz w:val="20"/>
+          <w:szCs w:val="20"/>
+          <w:lang w:val="en-GB"/>
         </w:rPr>
         <w:t>For each of the buzzers you look at, make a note of the URL, save an image and write a few lines outlining the advantages and disadvantages of the product design.</w:t>
       </w:r>
     </w:p>
     <w:p>
       <w:pPr>
-        <w:pStyle w:val="Heading3"/>
-        <w:rPr>
-          <w:rFonts w:eastAsia="Times New Roman" w:cs="Times New Roman"/>
-        </w:rPr>
-      </w:pPr>
-      <w:r>
-        <w:rPr>
-          <w:rFonts w:eastAsia="Times New Roman" w:cs="Times New Roman"/>
+        <w:spacing w:before="100" w:beforeAutospacing="1" w:after="100" w:afterAutospacing="1"/>
+        <w:outlineLvl w:val="2"/>
+        <w:rPr>
+          <w:rFonts w:ascii="Times" w:eastAsia="Times New Roman" w:hAnsi="Times" w:cs="Times New Roman"/>
+          <w:b/>
+          <w:bCs/>
+          <w:sz w:val="27"/>
+          <w:szCs w:val="27"/>
+          <w:lang w:val="en-GB"/>
+        </w:rPr>
+      </w:pPr>
+      <w:r>
+        <w:rPr>
+          <w:rFonts w:ascii="Times" w:eastAsia="Times New Roman" w:hAnsi="Times" w:cs="Times New Roman"/>
+          <w:b/>
+          <w:bCs/>
+          <w:sz w:val="27"/>
+          <w:szCs w:val="27"/>
+          <w:lang w:val="en-GB"/>
         </w:rPr>
         <w:t>Product 1</w:t>
       </w:r>
@@ -116,16 +230,22 @@
       <w:pPr>
         <w:numPr>
           <w:ilvl w:val="0"/>
-          <w:numId w:val="2"/>
+          <w:numId w:val="1"/>
         </w:numPr>
         <w:spacing w:before="100" w:beforeAutospacing="1" w:after="100" w:afterAutospacing="1"/>
         <w:rPr>
-          <w:rFonts w:eastAsia="Times New Roman" w:cs="Times New Roman"/>
-        </w:rPr>
-      </w:pPr>
-      <w:r>
-        <w:rPr>
-          <w:rFonts w:eastAsia="Times New Roman" w:cs="Times New Roman"/>
+          <w:rFonts w:ascii="Times" w:eastAsia="Times New Roman" w:hAnsi="Times" w:cs="Times New Roman"/>
+          <w:sz w:val="20"/>
+          <w:szCs w:val="20"/>
+          <w:lang w:val="en-GB"/>
+        </w:rPr>
+      </w:pPr>
+      <w:r>
+        <w:rPr>
+          <w:rFonts w:ascii="Times" w:eastAsia="Times New Roman" w:hAnsi="Times" w:cs="Times New Roman"/>
+          <w:sz w:val="20"/>
+          <w:szCs w:val="20"/>
+          <w:lang w:val="en-GB"/>
         </w:rPr>
         <w:t>Name</w:t>
       </w:r>
@@ -134,32 +254,44 @@
       <w:pPr>
         <w:numPr>
           <w:ilvl w:val="0"/>
-          <w:numId w:val="2"/>
+          <w:numId w:val="1"/>
         </w:numPr>
         <w:spacing w:before="100" w:beforeAutospacing="1" w:after="100" w:afterAutospacing="1"/>
         <w:rPr>
-          <w:rFonts w:eastAsia="Times New Roman" w:cs="Times New Roman"/>
+          <w:rFonts w:ascii="Times" w:eastAsia="Times New Roman" w:hAnsi="Times" w:cs="Times New Roman"/>
+          <w:sz w:val="20"/>
+          <w:szCs w:val="20"/>
+          <w:lang w:val="en-GB"/>
         </w:rPr>
       </w:pPr>
       <w:hyperlink r:id="rId6" w:history="1">
         <w:r>
           <w:rPr>
-            <w:rStyle w:val="Hyperlink"/>
-            <w:rFonts w:eastAsia="Times New Roman" w:cs="Times New Roman"/>
+            <w:rFonts w:ascii="Times" w:eastAsia="Times New Roman" w:hAnsi="Times" w:cs="Times New Roman"/>
+            <w:color w:val="0000FF"/>
+            <w:sz w:val="20"/>
+            <w:szCs w:val="20"/>
+            <w:u w:val="single"/>
+            <w:lang w:val="en-GB"/>
           </w:rPr>
           <w:t>Link to product</w:t>
         </w:r>
       </w:hyperlink>
       <w:r>
         <w:rPr>
-          <w:rFonts w:eastAsia="Times New Roman" w:cs="Times New Roman"/>
+          <w:rFonts w:ascii="Times" w:eastAsia="Times New Roman" w:hAnsi="Times" w:cs="Times New Roman"/>
+          <w:sz w:val="20"/>
+          <w:szCs w:val="20"/>
+          <w:lang w:val="en-GB"/>
         </w:rPr>
         <w:br/>
       </w:r>
       <w:r>
         <w:rPr>
-          <w:rFonts w:eastAsia="Times New Roman" w:cs="Times New Roman"/>
+          <w:rFonts w:ascii="Times" w:eastAsia="Times New Roman" w:hAnsi="Times" w:cs="Times New Roman"/>
           <w:noProof/>
+          <w:sz w:val="20"/>
+          <w:szCs w:val="20"/>
         </w:rPr>
         <mc:AlternateContent>
           <mc:Choice Requires="wps">
@@ -167,7 +299,7 @@
               <wp:inline distT="0" distB="0" distL="0" distR="0">
                 <wp:extent cx="304800" cy="304800"/>
                 <wp:effectExtent l="0" t="0" r="0" b="0"/>
-                <wp:docPr id="2" name="AutoShape 3" descr="mage"/>
+                <wp:docPr id="1" name="AutoShape 1" descr="mage"/>
                 <wp:cNvGraphicFramePr>
                   <a:graphicFrameLocks xmlns:a="http://schemas.openxmlformats.org/drawingml/2006/main" noChangeAspect="1"/>
                 </wp:cNvGraphicFramePr>
@@ -220,7 +352,7 @@
           </mc:Choice>
           <mc:Fallback>
             <w:pict>
-              <v:rect id="AutoShape 3" o:spid="_x0000_s1026" alt="Description: mage" style="width:24pt;height:24pt;visibility:visible;mso-wrap-style:square;mso-left-percent:-10001;mso-top-percent:-10001;mso-position-horizontal:absolute;mso-position-horizontal-relative:char;mso-position-vertical:absolute;mso-position-vertical-relative:line;mso-left-percent:-10001;mso-top-percent:-10001;v-text-anchor:top" o:gfxdata="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" filled="f" stroked="f">
+              <v:rect id="AutoShape 1" o:spid="_x0000_s1026" alt="Description: mage" style="width:24pt;height:24pt;visibility:visible;mso-wrap-style:square;mso-left-percent:-10001;mso-top-percent:-10001;mso-position-horizontal:absolute;mso-position-horizontal-relative:char;mso-position-vertical:absolute;mso-position-vertical-relative:line;mso-left-percent:-10001;mso-top-percent:-10001;v-text-anchor:top" o:gfxdata="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" filled="f" stroked="f">
                 <o:lock v:ext="edit" aspectratio="t"/>
                 <w10:anchorlock/>
               </v:rect>
@@ -233,16 +365,22 @@
       <w:pPr>
         <w:numPr>
           <w:ilvl w:val="0"/>
-          <w:numId w:val="2"/>
+          <w:numId w:val="1"/>
         </w:numPr>
         <w:spacing w:before="100" w:beforeAutospacing="1" w:after="100" w:afterAutospacing="1"/>
         <w:rPr>
-          <w:rFonts w:eastAsia="Times New Roman" w:cs="Times New Roman"/>
-        </w:rPr>
-      </w:pPr>
-      <w:r>
-        <w:rPr>
-          <w:rFonts w:eastAsia="Times New Roman" w:cs="Times New Roman"/>
+          <w:rFonts w:ascii="Times" w:eastAsia="Times New Roman" w:hAnsi="Times" w:cs="Times New Roman"/>
+          <w:sz w:val="20"/>
+          <w:szCs w:val="20"/>
+          <w:lang w:val="en-GB"/>
+        </w:rPr>
+      </w:pPr>
+      <w:r>
+        <w:rPr>
+          <w:rFonts w:ascii="Times" w:eastAsia="Times New Roman" w:hAnsi="Times" w:cs="Times New Roman"/>
+          <w:sz w:val="20"/>
+          <w:szCs w:val="20"/>
+          <w:lang w:val="en-GB"/>
         </w:rPr>
         <w:t>Advantages</w:t>
       </w:r>
@@ -251,16 +389,22 @@
       <w:pPr>
         <w:numPr>
           <w:ilvl w:val="1"/>
-          <w:numId w:val="2"/>
+          <w:numId w:val="1"/>
         </w:numPr>
         <w:spacing w:before="100" w:beforeAutospacing="1" w:after="100" w:afterAutospacing="1"/>
         <w:rPr>
-          <w:rFonts w:eastAsia="Times New Roman" w:cs="Times New Roman"/>
-        </w:rPr>
-      </w:pPr>
-      <w:r>
-        <w:rPr>
-          <w:rFonts w:eastAsia="Times New Roman" w:cs="Times New Roman"/>
+          <w:rFonts w:ascii="Times" w:eastAsia="Times New Roman" w:hAnsi="Times" w:cs="Times New Roman"/>
+          <w:sz w:val="20"/>
+          <w:szCs w:val="20"/>
+          <w:lang w:val="en-GB"/>
+        </w:rPr>
+      </w:pPr>
+      <w:r>
+        <w:rPr>
+          <w:rFonts w:ascii="Times" w:eastAsia="Times New Roman" w:hAnsi="Times" w:cs="Times New Roman"/>
+          <w:sz w:val="20"/>
+          <w:szCs w:val="20"/>
+          <w:lang w:val="en-GB"/>
         </w:rPr>
         <w:t>Advantage 1</w:t>
       </w:r>
@@ -269,16 +413,22 @@
       <w:pPr>
         <w:numPr>
           <w:ilvl w:val="1"/>
-          <w:numId w:val="2"/>
+          <w:numId w:val="1"/>
         </w:numPr>
         <w:spacing w:before="100" w:beforeAutospacing="1" w:after="100" w:afterAutospacing="1"/>
         <w:rPr>
-          <w:rFonts w:eastAsia="Times New Roman" w:cs="Times New Roman"/>
-        </w:rPr>
-      </w:pPr>
-      <w:r>
-        <w:rPr>
-          <w:rFonts w:eastAsia="Times New Roman" w:cs="Times New Roman"/>
+          <w:rFonts w:ascii="Times" w:eastAsia="Times New Roman" w:hAnsi="Times" w:cs="Times New Roman"/>
+          <w:sz w:val="20"/>
+          <w:szCs w:val="20"/>
+          <w:lang w:val="en-GB"/>
+        </w:rPr>
+      </w:pPr>
+      <w:r>
+        <w:rPr>
+          <w:rFonts w:ascii="Times" w:eastAsia="Times New Roman" w:hAnsi="Times" w:cs="Times New Roman"/>
+          <w:sz w:val="20"/>
+          <w:szCs w:val="20"/>
+          <w:lang w:val="en-GB"/>
         </w:rPr>
         <w:t>Advantage 2</w:t>
       </w:r>
@@ -287,16 +437,22 @@
       <w:pPr>
         <w:numPr>
           <w:ilvl w:val="0"/>
-          <w:numId w:val="2"/>
+          <w:numId w:val="1"/>
         </w:numPr>
         <w:spacing w:before="100" w:beforeAutospacing="1" w:after="100" w:afterAutospacing="1"/>
         <w:rPr>
-          <w:rFonts w:eastAsia="Times New Roman" w:cs="Times New Roman"/>
-        </w:rPr>
-      </w:pPr>
-      <w:r>
-        <w:rPr>
-          <w:rFonts w:eastAsia="Times New Roman" w:cs="Times New Roman"/>
+          <w:rFonts w:ascii="Times" w:eastAsia="Times New Roman" w:hAnsi="Times" w:cs="Times New Roman"/>
+          <w:sz w:val="20"/>
+          <w:szCs w:val="20"/>
+          <w:lang w:val="en-GB"/>
+        </w:rPr>
+      </w:pPr>
+      <w:r>
+        <w:rPr>
+          <w:rFonts w:ascii="Times" w:eastAsia="Times New Roman" w:hAnsi="Times" w:cs="Times New Roman"/>
+          <w:sz w:val="20"/>
+          <w:szCs w:val="20"/>
+          <w:lang w:val="en-GB"/>
         </w:rPr>
         <w:t>Disadvantages</w:t>
       </w:r>
@@ -305,16 +461,22 @@
       <w:pPr>
         <w:numPr>
           <w:ilvl w:val="1"/>
-          <w:numId w:val="2"/>
+          <w:numId w:val="1"/>
         </w:numPr>
         <w:spacing w:before="100" w:beforeAutospacing="1" w:after="100" w:afterAutospacing="1"/>
         <w:rPr>
-          <w:rFonts w:eastAsia="Times New Roman" w:cs="Times New Roman"/>
-        </w:rPr>
-      </w:pPr>
-      <w:r>
-        <w:rPr>
-          <w:rFonts w:eastAsia="Times New Roman" w:cs="Times New Roman"/>
+          <w:rFonts w:ascii="Times" w:eastAsia="Times New Roman" w:hAnsi="Times" w:cs="Times New Roman"/>
+          <w:sz w:val="20"/>
+          <w:szCs w:val="20"/>
+          <w:lang w:val="en-GB"/>
+        </w:rPr>
+      </w:pPr>
+      <w:r>
+        <w:rPr>
+          <w:rFonts w:ascii="Times" w:eastAsia="Times New Roman" w:hAnsi="Times" w:cs="Times New Roman"/>
+          <w:sz w:val="20"/>
+          <w:szCs w:val="20"/>
+          <w:lang w:val="en-GB"/>
         </w:rPr>
         <w:t>Disadvantage 1</w:t>
       </w:r>
@@ -323,356 +485,658 @@
       <w:pPr>
         <w:numPr>
           <w:ilvl w:val="1"/>
-          <w:numId w:val="2"/>
+          <w:numId w:val="1"/>
         </w:numPr>
         <w:spacing w:before="100" w:beforeAutospacing="1" w:after="100" w:afterAutospacing="1"/>
         <w:rPr>
-          <w:rFonts w:eastAsia="Times New Roman" w:cs="Times New Roman"/>
-        </w:rPr>
-      </w:pPr>
-      <w:r>
-        <w:rPr>
-          <w:rFonts w:eastAsia="Times New Roman" w:cs="Times New Roman"/>
+          <w:rFonts w:ascii="Times" w:eastAsia="Times New Roman" w:hAnsi="Times" w:cs="Times New Roman"/>
+          <w:sz w:val="20"/>
+          <w:szCs w:val="20"/>
+          <w:lang w:val="en-GB"/>
+        </w:rPr>
+      </w:pPr>
+      <w:r>
+        <w:rPr>
+          <w:rFonts w:ascii="Times" w:eastAsia="Times New Roman" w:hAnsi="Times" w:cs="Times New Roman"/>
+          <w:sz w:val="20"/>
+          <w:szCs w:val="20"/>
+          <w:lang w:val="en-GB"/>
         </w:rPr>
         <w:t>Disadvantage 2</w:t>
       </w:r>
     </w:p>
     <w:p>
       <w:pPr>
-        <w:pStyle w:val="Heading2"/>
-        <w:rPr>
-          <w:rFonts w:eastAsia="Times New Roman" w:cs="Times New Roman"/>
-        </w:rPr>
-      </w:pPr>
-      <w:r>
-        <w:rPr>
-          <w:rFonts w:eastAsia="Times New Roman" w:cs="Times New Roman"/>
+        <w:spacing w:before="100" w:beforeAutospacing="1" w:after="100" w:afterAutospacing="1"/>
+        <w:outlineLvl w:val="1"/>
+        <w:rPr>
+          <w:rFonts w:ascii="Times" w:eastAsia="Times New Roman" w:hAnsi="Times" w:cs="Times New Roman"/>
+          <w:b/>
+          <w:bCs/>
+          <w:sz w:val="36"/>
+          <w:szCs w:val="36"/>
+          <w:lang w:val="en-GB"/>
+        </w:rPr>
+      </w:pPr>
+      <w:r>
+        <w:rPr>
+          <w:rFonts w:ascii="Times" w:eastAsia="Times New Roman" w:hAnsi="Times" w:cs="Times New Roman"/>
+          <w:b/>
+          <w:bCs/>
+          <w:sz w:val="36"/>
+          <w:szCs w:val="36"/>
+          <w:lang w:val="en-GB"/>
+        </w:rPr>
+        <w:t>Gantt Chart</w:t>
+      </w:r>
+    </w:p>
+    <w:p>
+      <w:pPr>
+        <w:spacing w:before="100" w:beforeAutospacing="1" w:after="100" w:afterAutospacing="1"/>
+        <w:rPr>
+          <w:rFonts w:ascii="Times" w:hAnsi="Times" w:cs="Times New Roman"/>
+          <w:sz w:val="20"/>
+          <w:szCs w:val="20"/>
+          <w:lang w:val="en-GB"/>
+        </w:rPr>
+      </w:pPr>
+      <w:r>
+        <w:rPr>
+          <w:rFonts w:ascii="Times" w:hAnsi="Times" w:cs="Times New Roman"/>
+          <w:i/>
+          <w:iCs/>
+          <w:sz w:val="20"/>
+          <w:szCs w:val="20"/>
+          <w:lang w:val="en-GB"/>
+        </w:rPr>
+        <w:t>Insert or link to your Gantt chart here</w:t>
+      </w:r>
+    </w:p>
+    <w:p>
+      <w:pPr>
+        <w:spacing w:before="100" w:beforeAutospacing="1" w:after="100" w:afterAutospacing="1"/>
+        <w:outlineLvl w:val="1"/>
+        <w:rPr>
+          <w:rFonts w:ascii="Times" w:eastAsia="Times New Roman" w:hAnsi="Times" w:cs="Times New Roman"/>
+          <w:b/>
+          <w:bCs/>
+          <w:sz w:val="36"/>
+          <w:szCs w:val="36"/>
+          <w:lang w:val="en-GB"/>
+        </w:rPr>
+      </w:pPr>
+      <w:r>
+        <w:rPr>
+          <w:rFonts w:ascii="Times" w:eastAsia="Times New Roman" w:hAnsi="Times" w:cs="Times New Roman"/>
+          <w:b/>
+          <w:bCs/>
+          <w:sz w:val="36"/>
+          <w:szCs w:val="36"/>
+          <w:lang w:val="en-GB"/>
         </w:rPr>
         <w:t>Initial Circuit Design</w:t>
       </w:r>
     </w:p>
     <w:p>
       <w:pPr>
-        <w:pStyle w:val="NormalWeb"/>
-      </w:pPr>
-      <w:r>
-        <w:rPr>
-          <w:rStyle w:val="Emphasis"/>
+        <w:spacing w:before="100" w:beforeAutospacing="1" w:after="100" w:afterAutospacing="1"/>
+        <w:rPr>
+          <w:rFonts w:ascii="Times" w:hAnsi="Times" w:cs="Times New Roman"/>
+          <w:sz w:val="20"/>
+          <w:szCs w:val="20"/>
+          <w:lang w:val="en-GB"/>
+        </w:rPr>
+      </w:pPr>
+      <w:r>
+        <w:rPr>
+          <w:rFonts w:ascii="Times" w:hAnsi="Times" w:cs="Times New Roman"/>
+          <w:i/>
+          <w:iCs/>
+          <w:sz w:val="20"/>
+          <w:szCs w:val="20"/>
+          <w:lang w:val="en-GB"/>
         </w:rPr>
         <w:t>Describe here why you can't simply place contacts in your circuit that would allow your finger to complete the circuit.</w:t>
       </w:r>
     </w:p>
     <w:p>
       <w:pPr>
-        <w:pStyle w:val="Heading2"/>
-        <w:rPr>
-          <w:rFonts w:eastAsia="Times New Roman" w:cs="Times New Roman"/>
-        </w:rPr>
-      </w:pPr>
-      <w:r>
-        <w:rPr>
-          <w:rFonts w:eastAsia="Times New Roman" w:cs="Times New Roman"/>
-        </w:rPr>
-        <w:t>Gantt Chart</w:t>
-      </w:r>
-    </w:p>
-    <w:p>
-      <w:pPr>
-        <w:pStyle w:val="NormalWeb"/>
-      </w:pPr>
-      <w:r>
-        <w:rPr>
-          <w:rStyle w:val="Emphasis"/>
-        </w:rPr>
-        <w:t>Insert or link to your Gantt chart here</w:t>
-      </w:r>
-    </w:p>
-    <w:p>
-      <w:pPr>
-        <w:pStyle w:val="Heading2"/>
-        <w:rPr>
-          <w:rFonts w:eastAsia="Times New Roman" w:cs="Times New Roman"/>
-        </w:rPr>
-      </w:pPr>
-      <w:r>
-        <w:rPr>
-          <w:rFonts w:eastAsia="Times New Roman" w:cs="Times New Roman"/>
+        <w:spacing w:before="100" w:beforeAutospacing="1" w:after="100" w:afterAutospacing="1"/>
+        <w:outlineLvl w:val="1"/>
+        <w:rPr>
+          <w:rFonts w:ascii="Times" w:eastAsia="Times New Roman" w:hAnsi="Times" w:cs="Times New Roman"/>
+          <w:b/>
+          <w:bCs/>
+          <w:sz w:val="36"/>
+          <w:szCs w:val="36"/>
+          <w:lang w:val="en-GB"/>
+        </w:rPr>
+      </w:pPr>
+      <w:r>
+        <w:rPr>
+          <w:rFonts w:ascii="Times" w:eastAsia="Times New Roman" w:hAnsi="Times" w:cs="Times New Roman"/>
+          <w:b/>
+          <w:bCs/>
+          <w:sz w:val="36"/>
+          <w:szCs w:val="36"/>
+          <w:lang w:val="en-GB"/>
         </w:rPr>
         <w:t>Transistors</w:t>
       </w:r>
     </w:p>
     <w:p>
       <w:pPr>
-        <w:pStyle w:val="NormalWeb"/>
-      </w:pPr>
-      <w:r>
-        <w:rPr>
-          <w:rStyle w:val="Emphasis"/>
+        <w:spacing w:before="100" w:beforeAutospacing="1" w:after="100" w:afterAutospacing="1"/>
+        <w:rPr>
+          <w:rFonts w:ascii="Times" w:hAnsi="Times" w:cs="Times New Roman"/>
+          <w:sz w:val="20"/>
+          <w:szCs w:val="20"/>
+          <w:lang w:val="en-GB"/>
+        </w:rPr>
+      </w:pPr>
+      <w:r>
+        <w:rPr>
+          <w:rFonts w:ascii="Times" w:hAnsi="Times" w:cs="Times New Roman"/>
+          <w:i/>
+          <w:iCs/>
+          <w:sz w:val="20"/>
+          <w:szCs w:val="20"/>
+          <w:lang w:val="en-GB"/>
         </w:rPr>
         <w:t>Give a basic description of a how a transistor works</w:t>
       </w:r>
     </w:p>
     <w:p>
       <w:pPr>
-        <w:pStyle w:val="Heading2"/>
-        <w:rPr>
-          <w:rFonts w:eastAsia="Times New Roman" w:cs="Times New Roman"/>
-        </w:rPr>
-      </w:pPr>
-      <w:r>
-        <w:rPr>
-          <w:rFonts w:eastAsia="Times New Roman" w:cs="Times New Roman"/>
+        <w:spacing w:before="100" w:beforeAutospacing="1" w:after="100" w:afterAutospacing="1"/>
+        <w:outlineLvl w:val="1"/>
+        <w:rPr>
+          <w:rFonts w:ascii="Times" w:eastAsia="Times New Roman" w:hAnsi="Times" w:cs="Times New Roman"/>
+          <w:b/>
+          <w:bCs/>
+          <w:sz w:val="36"/>
+          <w:szCs w:val="36"/>
+          <w:lang w:val="en-GB"/>
+        </w:rPr>
+      </w:pPr>
+      <w:r>
+        <w:rPr>
+          <w:rFonts w:ascii="Times" w:eastAsia="Times New Roman" w:hAnsi="Times" w:cs="Times New Roman"/>
+          <w:b/>
+          <w:bCs/>
+          <w:sz w:val="36"/>
+          <w:szCs w:val="36"/>
+          <w:lang w:val="en-GB"/>
         </w:rPr>
         <w:t>Darlington Pair</w:t>
       </w:r>
     </w:p>
     <w:p>
       <w:pPr>
-        <w:pStyle w:val="NormalWeb"/>
-      </w:pPr>
-      <w:r>
-        <w:rPr>
-          <w:rStyle w:val="Emphasis"/>
+        <w:spacing w:before="100" w:beforeAutospacing="1" w:after="100" w:afterAutospacing="1"/>
+        <w:rPr>
+          <w:rFonts w:ascii="Times" w:hAnsi="Times" w:cs="Times New Roman"/>
+          <w:sz w:val="20"/>
+          <w:szCs w:val="20"/>
+          <w:lang w:val="en-GB"/>
+        </w:rPr>
+      </w:pPr>
+      <w:r>
+        <w:rPr>
+          <w:rFonts w:ascii="Times" w:hAnsi="Times" w:cs="Times New Roman"/>
+          <w:i/>
+          <w:iCs/>
+          <w:sz w:val="20"/>
+          <w:szCs w:val="20"/>
+          <w:lang w:val="en-GB"/>
         </w:rPr>
         <w:t>Give a basic description for how a Darlington Pair works</w:t>
       </w:r>
     </w:p>
     <w:p>
       <w:pPr>
-        <w:pStyle w:val="Heading2"/>
-        <w:rPr>
-          <w:rFonts w:eastAsia="Times New Roman" w:cs="Times New Roman"/>
-        </w:rPr>
-      </w:pPr>
-      <w:r>
-        <w:rPr>
-          <w:rFonts w:eastAsia="Times New Roman" w:cs="Times New Roman"/>
+        <w:spacing w:before="100" w:beforeAutospacing="1" w:after="100" w:afterAutospacing="1"/>
+        <w:outlineLvl w:val="1"/>
+        <w:rPr>
+          <w:rFonts w:ascii="Times" w:eastAsia="Times New Roman" w:hAnsi="Times" w:cs="Times New Roman"/>
+          <w:b/>
+          <w:bCs/>
+          <w:sz w:val="36"/>
+          <w:szCs w:val="36"/>
+          <w:lang w:val="en-GB"/>
+        </w:rPr>
+      </w:pPr>
+      <w:r>
+        <w:rPr>
+          <w:rFonts w:ascii="Times" w:eastAsia="Times New Roman" w:hAnsi="Times" w:cs="Times New Roman"/>
+          <w:b/>
+          <w:bCs/>
+          <w:sz w:val="36"/>
+          <w:szCs w:val="36"/>
+          <w:lang w:val="en-GB"/>
         </w:rPr>
         <w:t>Circuit Design</w:t>
       </w:r>
     </w:p>
     <w:p>
       <w:pPr>
-        <w:pStyle w:val="NormalWeb"/>
-      </w:pPr>
-      <w:r>
-        <w:rPr>
-          <w:rStyle w:val="Emphasis"/>
+        <w:spacing w:before="100" w:beforeAutospacing="1" w:after="100" w:afterAutospacing="1"/>
+        <w:rPr>
+          <w:rFonts w:ascii="Times" w:hAnsi="Times" w:cs="Times New Roman"/>
+          <w:sz w:val="20"/>
+          <w:szCs w:val="20"/>
+          <w:lang w:val="en-GB"/>
+        </w:rPr>
+      </w:pPr>
+      <w:r>
+        <w:rPr>
+          <w:rFonts w:ascii="Times" w:hAnsi="Times" w:cs="Times New Roman"/>
+          <w:i/>
+          <w:iCs/>
+          <w:sz w:val="20"/>
+          <w:szCs w:val="20"/>
+          <w:lang w:val="en-GB"/>
+        </w:rPr>
+        <w:t>Insert a screenshot of your circuit design and describe how the circuit works</w:t>
+      </w:r>
+    </w:p>
+    <w:p>
+      <w:pPr>
+        <w:spacing w:before="100" w:beforeAutospacing="1" w:after="100" w:afterAutospacing="1"/>
+        <w:outlineLvl w:val="1"/>
+        <w:rPr>
+          <w:rFonts w:ascii="Times" w:eastAsia="Times New Roman" w:hAnsi="Times" w:cs="Times New Roman"/>
+          <w:b/>
+          <w:bCs/>
+          <w:sz w:val="36"/>
+          <w:szCs w:val="36"/>
+          <w:lang w:val="en-GB"/>
+        </w:rPr>
+      </w:pPr>
+      <w:r>
+        <w:rPr>
+          <w:rFonts w:ascii="Times" w:eastAsia="Times New Roman" w:hAnsi="Times" w:cs="Times New Roman"/>
+          <w:b/>
+          <w:bCs/>
+          <w:sz w:val="36"/>
+          <w:szCs w:val="36"/>
+          <w:lang w:val="en-GB"/>
         </w:rPr>
         <w:lastRenderedPageBreak/>
-        <w:t>Insert a screenshot of your circuit design and describe how the circuit works</w:t>
-      </w:r>
-    </w:p>
-    <w:p>
-      <w:pPr>
-        <w:pStyle w:val="Heading2"/>
-        <w:rPr>
-          <w:rFonts w:eastAsia="Times New Roman" w:cs="Times New Roman"/>
-        </w:rPr>
-      </w:pPr>
-      <w:r>
-        <w:rPr>
-          <w:rFonts w:eastAsia="Times New Roman" w:cs="Times New Roman"/>
-        </w:rPr>
         <w:t>PCB Design</w:t>
       </w:r>
     </w:p>
     <w:p>
       <w:pPr>
-        <w:pStyle w:val="NormalWeb"/>
-      </w:pPr>
-      <w:r>
-        <w:rPr>
-          <w:rStyle w:val="Emphasis"/>
+        <w:spacing w:before="100" w:beforeAutospacing="1" w:after="100" w:afterAutospacing="1"/>
+        <w:rPr>
+          <w:rFonts w:ascii="Times" w:hAnsi="Times" w:cs="Times New Roman"/>
+          <w:sz w:val="20"/>
+          <w:szCs w:val="20"/>
+          <w:lang w:val="en-GB"/>
+        </w:rPr>
+      </w:pPr>
+      <w:r>
+        <w:rPr>
+          <w:rFonts w:ascii="Times" w:hAnsi="Times" w:cs="Times New Roman"/>
+          <w:i/>
+          <w:iCs/>
+          <w:sz w:val="20"/>
+          <w:szCs w:val="20"/>
+          <w:lang w:val="en-GB"/>
         </w:rPr>
         <w:t>Insert a screenshot of your PCB design and describe how it was designed.</w:t>
       </w:r>
     </w:p>
     <w:p>
       <w:pPr>
-        <w:pStyle w:val="Heading2"/>
-        <w:rPr>
-          <w:rFonts w:eastAsia="Times New Roman" w:cs="Times New Roman"/>
-        </w:rPr>
-      </w:pPr>
-      <w:r>
-        <w:rPr>
-          <w:rFonts w:eastAsia="Times New Roman" w:cs="Times New Roman"/>
+        <w:spacing w:before="100" w:beforeAutospacing="1" w:after="100" w:afterAutospacing="1"/>
+        <w:outlineLvl w:val="1"/>
+        <w:rPr>
+          <w:rFonts w:ascii="Times" w:eastAsia="Times New Roman" w:hAnsi="Times" w:cs="Times New Roman"/>
+          <w:b/>
+          <w:bCs/>
+          <w:sz w:val="36"/>
+          <w:szCs w:val="36"/>
+          <w:lang w:val="en-GB"/>
+        </w:rPr>
+      </w:pPr>
+      <w:r>
+        <w:rPr>
+          <w:rFonts w:ascii="Times" w:eastAsia="Times New Roman" w:hAnsi="Times" w:cs="Times New Roman"/>
+          <w:b/>
+          <w:bCs/>
+          <w:sz w:val="36"/>
+          <w:szCs w:val="36"/>
+          <w:lang w:val="en-GB"/>
         </w:rPr>
         <w:t>Testing the PCB</w:t>
       </w:r>
     </w:p>
     <w:p>
       <w:pPr>
-        <w:pStyle w:val="NormalWeb"/>
-      </w:pPr>
-      <w:r>
-        <w:rPr>
-          <w:rStyle w:val="Emphasis"/>
+        <w:spacing w:before="100" w:beforeAutospacing="1" w:after="100" w:afterAutospacing="1"/>
+        <w:rPr>
+          <w:rFonts w:ascii="Times" w:hAnsi="Times" w:cs="Times New Roman"/>
+          <w:sz w:val="20"/>
+          <w:szCs w:val="20"/>
+          <w:lang w:val="en-GB"/>
+        </w:rPr>
+      </w:pPr>
+      <w:r>
+        <w:rPr>
+          <w:rFonts w:ascii="Times" w:hAnsi="Times" w:cs="Times New Roman"/>
+          <w:i/>
+          <w:iCs/>
+          <w:sz w:val="20"/>
+          <w:szCs w:val="20"/>
+          <w:lang w:val="en-GB"/>
         </w:rPr>
         <w:t>Describe how you tested that the PCB would work and accounted for the resistance of human skin.</w:t>
       </w:r>
     </w:p>
     <w:p>
       <w:pPr>
-        <w:pStyle w:val="Heading2"/>
-        <w:rPr>
-          <w:rFonts w:eastAsia="Times New Roman" w:cs="Times New Roman"/>
-        </w:rPr>
-      </w:pPr>
-      <w:r>
-        <w:rPr>
-          <w:rFonts w:eastAsia="Times New Roman" w:cs="Times New Roman"/>
+        <w:spacing w:before="100" w:beforeAutospacing="1" w:after="100" w:afterAutospacing="1"/>
+        <w:outlineLvl w:val="1"/>
+        <w:rPr>
+          <w:rFonts w:ascii="Times" w:eastAsia="Times New Roman" w:hAnsi="Times" w:cs="Times New Roman"/>
+          <w:b/>
+          <w:bCs/>
+          <w:sz w:val="36"/>
+          <w:szCs w:val="36"/>
+          <w:lang w:val="en-GB"/>
+        </w:rPr>
+      </w:pPr>
+      <w:r>
+        <w:rPr>
+          <w:rFonts w:ascii="Times" w:eastAsia="Times New Roman" w:hAnsi="Times" w:cs="Times New Roman"/>
+          <w:b/>
+          <w:bCs/>
+          <w:sz w:val="36"/>
+          <w:szCs w:val="36"/>
+          <w:lang w:val="en-GB"/>
         </w:rPr>
         <w:t>Case Design</w:t>
       </w:r>
     </w:p>
     <w:p>
       <w:pPr>
-        <w:pStyle w:val="NormalWeb"/>
-      </w:pPr>
-      <w:r>
-        <w:rPr>
-          <w:rStyle w:val="Emphasis"/>
+        <w:spacing w:before="100" w:beforeAutospacing="1" w:after="100" w:afterAutospacing="1"/>
+        <w:rPr>
+          <w:rFonts w:ascii="Times" w:hAnsi="Times" w:cs="Times New Roman"/>
+          <w:sz w:val="20"/>
+          <w:szCs w:val="20"/>
+          <w:lang w:val="en-GB"/>
+        </w:rPr>
+      </w:pPr>
+      <w:r>
+        <w:rPr>
+          <w:rFonts w:ascii="Times" w:hAnsi="Times" w:cs="Times New Roman"/>
+          <w:i/>
+          <w:iCs/>
+          <w:sz w:val="20"/>
+          <w:szCs w:val="20"/>
+          <w:lang w:val="en-GB"/>
         </w:rPr>
         <w:t>Insert an export (PNG is best), of your case design, and describe how it meets the needs of the project.</w:t>
       </w:r>
     </w:p>
     <w:p>
       <w:pPr>
-        <w:pStyle w:val="Heading2"/>
-        <w:rPr>
-          <w:rFonts w:eastAsia="Times New Roman" w:cs="Times New Roman"/>
-        </w:rPr>
-      </w:pPr>
-      <w:r>
-        <w:rPr>
-          <w:rFonts w:eastAsia="Times New Roman" w:cs="Times New Roman"/>
+        <w:spacing w:before="100" w:beforeAutospacing="1" w:after="100" w:afterAutospacing="1"/>
+        <w:outlineLvl w:val="1"/>
+        <w:rPr>
+          <w:rFonts w:ascii="Times" w:eastAsia="Times New Roman" w:hAnsi="Times" w:cs="Times New Roman"/>
+          <w:b/>
+          <w:bCs/>
+          <w:sz w:val="36"/>
+          <w:szCs w:val="36"/>
+          <w:lang w:val="en-GB"/>
+        </w:rPr>
+      </w:pPr>
+      <w:r>
+        <w:rPr>
+          <w:rFonts w:ascii="Times" w:eastAsia="Times New Roman" w:hAnsi="Times" w:cs="Times New Roman"/>
+          <w:b/>
+          <w:bCs/>
+          <w:sz w:val="36"/>
+          <w:szCs w:val="36"/>
+          <w:lang w:val="en-GB"/>
         </w:rPr>
         <w:t>Drilling the PCB</w:t>
       </w:r>
     </w:p>
     <w:p>
       <w:pPr>
-        <w:pStyle w:val="NormalWeb"/>
-      </w:pPr>
-      <w:r>
-        <w:rPr>
-          <w:rStyle w:val="Emphasis"/>
+        <w:spacing w:before="100" w:beforeAutospacing="1" w:after="100" w:afterAutospacing="1"/>
+        <w:rPr>
+          <w:rFonts w:ascii="Times" w:hAnsi="Times" w:cs="Times New Roman"/>
+          <w:sz w:val="20"/>
+          <w:szCs w:val="20"/>
+          <w:lang w:val="en-GB"/>
+        </w:rPr>
+      </w:pPr>
+      <w:r>
+        <w:rPr>
+          <w:rFonts w:ascii="Times" w:hAnsi="Times" w:cs="Times New Roman"/>
+          <w:i/>
+          <w:iCs/>
+          <w:sz w:val="20"/>
+          <w:szCs w:val="20"/>
+          <w:lang w:val="en-GB"/>
         </w:rPr>
         <w:t>Insert a photo of your drilled PCB and annotate it with the sizes of the holes.</w:t>
       </w:r>
     </w:p>
     <w:p>
       <w:pPr>
-        <w:pStyle w:val="Heading2"/>
-        <w:rPr>
-          <w:rFonts w:eastAsia="Times New Roman" w:cs="Times New Roman"/>
-        </w:rPr>
-      </w:pPr>
-      <w:r>
-        <w:rPr>
-          <w:rFonts w:eastAsia="Times New Roman" w:cs="Times New Roman"/>
+        <w:spacing w:before="100" w:beforeAutospacing="1" w:after="100" w:afterAutospacing="1"/>
+        <w:outlineLvl w:val="1"/>
+        <w:rPr>
+          <w:rFonts w:ascii="Times" w:eastAsia="Times New Roman" w:hAnsi="Times" w:cs="Times New Roman"/>
+          <w:b/>
+          <w:bCs/>
+          <w:sz w:val="36"/>
+          <w:szCs w:val="36"/>
+          <w:lang w:val="en-GB"/>
+        </w:rPr>
+      </w:pPr>
+      <w:r>
+        <w:rPr>
+          <w:rFonts w:ascii="Times" w:eastAsia="Times New Roman" w:hAnsi="Times" w:cs="Times New Roman"/>
+          <w:b/>
+          <w:bCs/>
+          <w:sz w:val="36"/>
+          <w:szCs w:val="36"/>
+          <w:lang w:val="en-GB"/>
         </w:rPr>
         <w:t>Soldering</w:t>
       </w:r>
     </w:p>
     <w:p>
       <w:pPr>
-        <w:pStyle w:val="NormalWeb"/>
-      </w:pPr>
-      <w:r>
-        <w:rPr>
-          <w:rStyle w:val="Emphasis"/>
+        <w:spacing w:before="100" w:beforeAutospacing="1" w:after="100" w:afterAutospacing="1"/>
+        <w:rPr>
+          <w:rFonts w:ascii="Times" w:hAnsi="Times" w:cs="Times New Roman"/>
+          <w:sz w:val="20"/>
+          <w:szCs w:val="20"/>
+          <w:lang w:val="en-GB"/>
+        </w:rPr>
+      </w:pPr>
+      <w:r>
+        <w:rPr>
+          <w:rFonts w:ascii="Times" w:hAnsi="Times" w:cs="Times New Roman"/>
+          <w:i/>
+          <w:iCs/>
+          <w:sz w:val="20"/>
+          <w:szCs w:val="20"/>
+          <w:lang w:val="en-GB"/>
         </w:rPr>
         <w:t>Insert a photo or photos of your soldering. Make sure you also include a photo of your LED with the flying leads.</w:t>
       </w:r>
     </w:p>
     <w:p>
       <w:pPr>
-        <w:pStyle w:val="Heading2"/>
-        <w:rPr>
-          <w:rFonts w:eastAsia="Times New Roman" w:cs="Times New Roman"/>
-        </w:rPr>
-      </w:pPr>
-      <w:r>
-        <w:rPr>
-          <w:rFonts w:eastAsia="Times New Roman" w:cs="Times New Roman"/>
+        <w:spacing w:before="100" w:beforeAutospacing="1" w:after="100" w:afterAutospacing="1"/>
+        <w:outlineLvl w:val="1"/>
+        <w:rPr>
+          <w:rFonts w:ascii="Times" w:eastAsia="Times New Roman" w:hAnsi="Times" w:cs="Times New Roman"/>
+          <w:b/>
+          <w:bCs/>
+          <w:sz w:val="36"/>
+          <w:szCs w:val="36"/>
+          <w:lang w:val="en-GB"/>
+        </w:rPr>
+      </w:pPr>
+      <w:r>
+        <w:rPr>
+          <w:rFonts w:ascii="Times" w:eastAsia="Times New Roman" w:hAnsi="Times" w:cs="Times New Roman"/>
+          <w:b/>
+          <w:bCs/>
+          <w:sz w:val="36"/>
+          <w:szCs w:val="36"/>
+          <w:lang w:val="en-GB"/>
         </w:rPr>
         <w:t>Case Assembly</w:t>
       </w:r>
     </w:p>
     <w:p>
       <w:pPr>
-        <w:pStyle w:val="NormalWeb"/>
-      </w:pPr>
-      <w:r>
-        <w:rPr>
-          <w:rStyle w:val="Emphasis"/>
+        <w:spacing w:before="100" w:beforeAutospacing="1" w:after="100" w:afterAutospacing="1"/>
+        <w:rPr>
+          <w:rFonts w:ascii="Times" w:hAnsi="Times" w:cs="Times New Roman"/>
+          <w:sz w:val="20"/>
+          <w:szCs w:val="20"/>
+          <w:lang w:val="en-GB"/>
+        </w:rPr>
+      </w:pPr>
+      <w:r>
+        <w:rPr>
+          <w:rFonts w:ascii="Times" w:hAnsi="Times" w:cs="Times New Roman"/>
+          <w:i/>
+          <w:iCs/>
+          <w:sz w:val="20"/>
+          <w:szCs w:val="20"/>
+          <w:lang w:val="en-GB"/>
         </w:rPr>
         <w:t xml:space="preserve">Insert photos here showing how you assembled your case, and describe the process of </w:t>
       </w:r>
       <w:proofErr w:type="gramStart"/>
       <w:r>
         <w:rPr>
-          <w:rStyle w:val="Emphasis"/>
+          <w:rFonts w:ascii="Times" w:hAnsi="Times" w:cs="Times New Roman"/>
+          <w:i/>
+          <w:iCs/>
+          <w:sz w:val="20"/>
+          <w:szCs w:val="20"/>
+          <w:lang w:val="en-GB"/>
         </w:rPr>
         <w:t>line-bending</w:t>
       </w:r>
       <w:proofErr w:type="gramEnd"/>
       <w:r>
         <w:rPr>
-          <w:rStyle w:val="Emphasis"/>
+          <w:rFonts w:ascii="Times" w:hAnsi="Times" w:cs="Times New Roman"/>
+          <w:i/>
+          <w:iCs/>
+          <w:sz w:val="20"/>
+          <w:szCs w:val="20"/>
+          <w:lang w:val="en-GB"/>
         </w:rPr>
         <w:t>.</w:t>
       </w:r>
     </w:p>
     <w:p>
       <w:pPr>
-        <w:pStyle w:val="Heading2"/>
-        <w:rPr>
-          <w:rFonts w:eastAsia="Times New Roman" w:cs="Times New Roman"/>
-        </w:rPr>
-      </w:pPr>
-      <w:r>
-        <w:rPr>
-          <w:rFonts w:eastAsia="Times New Roman" w:cs="Times New Roman"/>
+        <w:spacing w:before="100" w:beforeAutospacing="1" w:after="100" w:afterAutospacing="1"/>
+        <w:outlineLvl w:val="1"/>
+        <w:rPr>
+          <w:rFonts w:ascii="Times" w:eastAsia="Times New Roman" w:hAnsi="Times" w:cs="Times New Roman"/>
+          <w:b/>
+          <w:bCs/>
+          <w:sz w:val="36"/>
+          <w:szCs w:val="36"/>
+          <w:lang w:val="en-GB"/>
+        </w:rPr>
+      </w:pPr>
+      <w:r>
+        <w:rPr>
+          <w:rFonts w:ascii="Times" w:eastAsia="Times New Roman" w:hAnsi="Times" w:cs="Times New Roman"/>
+          <w:b/>
+          <w:bCs/>
+          <w:sz w:val="36"/>
+          <w:szCs w:val="36"/>
+          <w:lang w:val="en-GB"/>
         </w:rPr>
         <w:t>Testing</w:t>
       </w:r>
     </w:p>
     <w:p>
       <w:pPr>
-        <w:pStyle w:val="NormalWeb"/>
-      </w:pPr>
-      <w:r>
-        <w:rPr>
-          <w:rStyle w:val="Emphasis"/>
+        <w:spacing w:before="100" w:beforeAutospacing="1" w:after="100" w:afterAutospacing="1"/>
+        <w:rPr>
+          <w:rFonts w:ascii="Times" w:hAnsi="Times" w:cs="Times New Roman"/>
+          <w:sz w:val="20"/>
+          <w:szCs w:val="20"/>
+          <w:lang w:val="en-GB"/>
+        </w:rPr>
+      </w:pPr>
+      <w:r>
+        <w:rPr>
+          <w:rFonts w:ascii="Times" w:hAnsi="Times" w:cs="Times New Roman"/>
+          <w:i/>
+          <w:iCs/>
+          <w:sz w:val="20"/>
+          <w:szCs w:val="20"/>
+          <w:lang w:val="en-GB"/>
         </w:rPr>
         <w:t>Insert photos (or video) of your finished project, showing it working.</w:t>
       </w:r>
     </w:p>
     <w:p>
       <w:pPr>
-        <w:pStyle w:val="Heading2"/>
-        <w:rPr>
-          <w:rFonts w:eastAsia="Times New Roman" w:cs="Times New Roman"/>
-        </w:rPr>
-      </w:pPr>
-      <w:r>
-        <w:rPr>
-          <w:rFonts w:eastAsia="Times New Roman" w:cs="Times New Roman"/>
+        <w:spacing w:before="100" w:beforeAutospacing="1" w:after="100" w:afterAutospacing="1"/>
+        <w:outlineLvl w:val="1"/>
+        <w:rPr>
+          <w:rFonts w:ascii="Times" w:eastAsia="Times New Roman" w:hAnsi="Times" w:cs="Times New Roman"/>
+          <w:b/>
+          <w:bCs/>
+          <w:sz w:val="36"/>
+          <w:szCs w:val="36"/>
+          <w:lang w:val="en-GB"/>
+        </w:rPr>
+      </w:pPr>
+      <w:r>
+        <w:rPr>
+          <w:rFonts w:ascii="Times" w:eastAsia="Times New Roman" w:hAnsi="Times" w:cs="Times New Roman"/>
+          <w:b/>
+          <w:bCs/>
+          <w:sz w:val="36"/>
+          <w:szCs w:val="36"/>
+          <w:lang w:val="en-GB"/>
         </w:rPr>
         <w:t>Evaluation</w:t>
       </w:r>
     </w:p>
     <w:p>
       <w:pPr>
-        <w:pStyle w:val="NormalWeb"/>
-      </w:pPr>
-      <w:r>
-        <w:rPr>
-          <w:rStyle w:val="Emphasis"/>
+        <w:spacing w:before="100" w:beforeAutospacing="1" w:after="100" w:afterAutospacing="1"/>
+        <w:rPr>
+          <w:rFonts w:ascii="Times" w:hAnsi="Times" w:cs="Times New Roman"/>
+          <w:sz w:val="20"/>
+          <w:szCs w:val="20"/>
+          <w:lang w:val="en-GB"/>
+        </w:rPr>
+      </w:pPr>
+      <w:r>
+        <w:rPr>
+          <w:rFonts w:ascii="Times" w:hAnsi="Times" w:cs="Times New Roman"/>
+          <w:i/>
+          <w:iCs/>
+          <w:sz w:val="20"/>
+          <w:szCs w:val="20"/>
+          <w:lang w:val="en-GB"/>
         </w:rPr>
         <w:t>Evaluate your performance on the project. Ensure you talk about key points such as time management, soldering quality, problems you encountered and how you overcame them.</w:t>
       </w:r>
@@ -694,9 +1158,9 @@
 <file path=word/numbering.xml><?xml version="1.0" encoding="utf-8"?>
 <w:numbering xmlns:wpc="http://schemas.microsoft.com/office/word/2010/wordprocessingCanvas" xmlns:mo="http://schemas.microsoft.com/office/mac/office/2008/main" xmlns:mc="http://schemas.openxmlformats.org/markup-compatibility/2006" xmlns:mv="urn:schemas-microsoft-com:mac:vml" xmlns:o="urn:schemas-microsoft-com:office:office" xmlns:r="http://schemas.openxmlformats.org/officeDocument/2006/relationships" xmlns:m="http://schemas.openxmlformats.org/officeDocument/2006/math" xmlns:v="urn:schemas-microsoft-com:vml" xmlns:wp14="http://schemas.microsoft.com/office/word/2010/wordprocessingDrawing" xmlns:wp="http://schemas.openxmlformats.org/drawingml/2006/wordprocessingDrawing" xmlns:w10="urn:schemas-microsoft-com:office:word" xmlns:w="http://schemas.openxmlformats.org/wordprocessingml/2006/main" xmlns:w14="http://schemas.microsoft.com/office/word/2010/wordml" xmlns:wpg="http://schemas.microsoft.com/office/word/2010/wordprocessingGroup" xmlns:wpi="http://schemas.microsoft.com/office/word/2010/wordprocessingInk" xmlns:wne="http://schemas.microsoft.com/office/word/2006/wordml" xmlns:wps="http://schemas.microsoft.com/office/word/2010/wordprocessingShape" mc:Ignorable="w14 wp14">
   <w:abstractNum w:abstractNumId="0">
-    <w:nsid w:val="360774FB"/>
+    <w:nsid w:val="1EBF3305"/>
     <w:multiLevelType w:val="multilevel"/>
-    <w:tmpl w:val="29F60C76"/>
+    <w:tmpl w:val="13F26A82"/>
     <w:lvl w:ilvl="0">
       <w:start w:val="1"/>
       <w:numFmt w:val="bullet"/>
@@ -842,160 +1306,8 @@
       </w:rPr>
     </w:lvl>
   </w:abstractNum>
-  <w:abstractNum w:abstractNumId="1">
-    <w:nsid w:val="5D2177DF"/>
-    <w:multiLevelType w:val="multilevel"/>
-    <w:tmpl w:val="D130B392"/>
-    <w:lvl w:ilvl="0">
-      <w:start w:val="1"/>
-      <w:numFmt w:val="bullet"/>
-      <w:lvlText w:val=""/>
-      <w:lvlJc w:val="left"/>
-      <w:pPr>
-        <w:tabs>
-          <w:tab w:val="num" w:pos="720"/>
-        </w:tabs>
-        <w:ind w:left="720" w:hanging="360"/>
-      </w:pPr>
-      <w:rPr>
-        <w:rFonts w:ascii="Symbol" w:hAnsi="Symbol" w:hint="default"/>
-        <w:sz w:val="20"/>
-      </w:rPr>
-    </w:lvl>
-    <w:lvl w:ilvl="1">
-      <w:start w:val="1"/>
-      <w:numFmt w:val="bullet"/>
-      <w:lvlText w:val="o"/>
-      <w:lvlJc w:val="left"/>
-      <w:pPr>
-        <w:tabs>
-          <w:tab w:val="num" w:pos="1440"/>
-        </w:tabs>
-        <w:ind w:left="1440" w:hanging="360"/>
-      </w:pPr>
-      <w:rPr>
-        <w:rFonts w:ascii="Courier New" w:hAnsi="Courier New" w:hint="default"/>
-        <w:sz w:val="20"/>
-      </w:rPr>
-    </w:lvl>
-    <w:lvl w:ilvl="2" w:tentative="1">
-      <w:start w:val="1"/>
-      <w:numFmt w:val="bullet"/>
-      <w:lvlText w:val=""/>
-      <w:lvlJc w:val="left"/>
-      <w:pPr>
-        <w:tabs>
-          <w:tab w:val="num" w:pos="2160"/>
-        </w:tabs>
-        <w:ind w:left="2160" w:hanging="360"/>
-      </w:pPr>
-      <w:rPr>
-        <w:rFonts w:ascii="Wingdings" w:hAnsi="Wingdings" w:hint="default"/>
-        <w:sz w:val="20"/>
-      </w:rPr>
-    </w:lvl>
-    <w:lvl w:ilvl="3" w:tentative="1">
-      <w:start w:val="1"/>
-      <w:numFmt w:val="bullet"/>
-      <w:lvlText w:val=""/>
-      <w:lvlJc w:val="left"/>
-      <w:pPr>
-        <w:tabs>
-          <w:tab w:val="num" w:pos="2880"/>
-        </w:tabs>
-        <w:ind w:left="2880" w:hanging="360"/>
-      </w:pPr>
-      <w:rPr>
-        <w:rFonts w:ascii="Wingdings" w:hAnsi="Wingdings" w:hint="default"/>
-        <w:sz w:val="20"/>
-      </w:rPr>
-    </w:lvl>
-    <w:lvl w:ilvl="4" w:tentative="1">
-      <w:start w:val="1"/>
-      <w:numFmt w:val="bullet"/>
-      <w:lvlText w:val=""/>
-      <w:lvlJc w:val="left"/>
-      <w:pPr>
-        <w:tabs>
-          <w:tab w:val="num" w:pos="3600"/>
-        </w:tabs>
-        <w:ind w:left="3600" w:hanging="360"/>
-      </w:pPr>
-      <w:rPr>
-        <w:rFonts w:ascii="Wingdings" w:hAnsi="Wingdings" w:hint="default"/>
-        <w:sz w:val="20"/>
-      </w:rPr>
-    </w:lvl>
-    <w:lvl w:ilvl="5" w:tentative="1">
-      <w:start w:val="1"/>
-      <w:numFmt w:val="bullet"/>
-      <w:lvlText w:val=""/>
-      <w:lvlJc w:val="left"/>
-      <w:pPr>
-        <w:tabs>
-          <w:tab w:val="num" w:pos="4320"/>
-        </w:tabs>
-        <w:ind w:left="4320" w:hanging="360"/>
-      </w:pPr>
-      <w:rPr>
-        <w:rFonts w:ascii="Wingdings" w:hAnsi="Wingdings" w:hint="default"/>
-        <w:sz w:val="20"/>
-      </w:rPr>
-    </w:lvl>
-    <w:lvl w:ilvl="6" w:tentative="1">
-      <w:start w:val="1"/>
-      <w:numFmt w:val="bullet"/>
-      <w:lvlText w:val=""/>
-      <w:lvlJc w:val="left"/>
-      <w:pPr>
-        <w:tabs>
-          <w:tab w:val="num" w:pos="5040"/>
-        </w:tabs>
-        <w:ind w:left="5040" w:hanging="360"/>
-      </w:pPr>
-      <w:rPr>
-        <w:rFonts w:ascii="Wingdings" w:hAnsi="Wingdings" w:hint="default"/>
-        <w:sz w:val="20"/>
-      </w:rPr>
-    </w:lvl>
-    <w:lvl w:ilvl="7" w:tentative="1">
-      <w:start w:val="1"/>
-      <w:numFmt w:val="bullet"/>
-      <w:lvlText w:val=""/>
-      <w:lvlJc w:val="left"/>
-      <w:pPr>
-        <w:tabs>
-          <w:tab w:val="num" w:pos="5760"/>
-        </w:tabs>
-        <w:ind w:left="5760" w:hanging="360"/>
-      </w:pPr>
-      <w:rPr>
-        <w:rFonts w:ascii="Wingdings" w:hAnsi="Wingdings" w:hint="default"/>
-        <w:sz w:val="20"/>
-      </w:rPr>
-    </w:lvl>
-    <w:lvl w:ilvl="8" w:tentative="1">
-      <w:start w:val="1"/>
-      <w:numFmt w:val="bullet"/>
-      <w:lvlText w:val=""/>
-      <w:lvlJc w:val="left"/>
-      <w:pPr>
-        <w:tabs>
-          <w:tab w:val="num" w:pos="6480"/>
-        </w:tabs>
-        <w:ind w:left="6480" w:hanging="360"/>
-      </w:pPr>
-      <w:rPr>
-        <w:rFonts w:ascii="Wingdings" w:hAnsi="Wingdings" w:hint="default"/>
-        <w:sz w:val="20"/>
-      </w:rPr>
-    </w:lvl>
-  </w:abstractNum>
   <w:num w:numId="1">
     <w:abstractNumId w:val="0"/>
-  </w:num>
-  <w:num w:numId="2">
-    <w:abstractNumId w:val="1"/>
   </w:num>
 </w:numbering>
 </file>
@@ -1162,7 +1474,7 @@
     <w:link w:val="Heading1Char"/>
     <w:uiPriority w:val="9"/>
     <w:qFormat/>
-    <w:rsid w:val="00307357"/>
+    <w:rsid w:val="00DF5F76"/>
     <w:pPr>
       <w:spacing w:before="100" w:beforeAutospacing="1" w:after="100" w:afterAutospacing="1"/>
       <w:outlineLvl w:val="0"/>
@@ -1183,7 +1495,7 @@
     <w:link w:val="Heading2Char"/>
     <w:uiPriority w:val="9"/>
     <w:qFormat/>
-    <w:rsid w:val="00307357"/>
+    <w:rsid w:val="00DF5F76"/>
     <w:pPr>
       <w:spacing w:before="100" w:beforeAutospacing="1" w:after="100" w:afterAutospacing="1"/>
       <w:outlineLvl w:val="1"/>
@@ -1203,7 +1515,7 @@
     <w:link w:val="Heading3Char"/>
     <w:uiPriority w:val="9"/>
     <w:qFormat/>
-    <w:rsid w:val="00307357"/>
+    <w:rsid w:val="00DF5F76"/>
     <w:pPr>
       <w:spacing w:before="100" w:beforeAutospacing="1" w:after="100" w:afterAutospacing="1"/>
       <w:outlineLvl w:val="2"/>
@@ -1249,7 +1561,7 @@
     <w:basedOn w:val="DefaultParagraphFont"/>
     <w:link w:val="Heading1"/>
     <w:uiPriority w:val="9"/>
-    <w:rsid w:val="00307357"/>
+    <w:rsid w:val="00DF5F76"/>
     <w:rPr>
       <w:rFonts w:ascii="Times" w:hAnsi="Times"/>
       <w:b/>
@@ -1265,7 +1577,7 @@
     <w:basedOn w:val="DefaultParagraphFont"/>
     <w:link w:val="Heading2"/>
     <w:uiPriority w:val="9"/>
-    <w:rsid w:val="00307357"/>
+    <w:rsid w:val="00DF5F76"/>
     <w:rPr>
       <w:rFonts w:ascii="Times" w:hAnsi="Times"/>
       <w:b/>
@@ -1280,7 +1592,7 @@
     <w:basedOn w:val="DefaultParagraphFont"/>
     <w:link w:val="Heading3"/>
     <w:uiPriority w:val="9"/>
-    <w:rsid w:val="00307357"/>
+    <w:rsid w:val="00DF5F76"/>
     <w:rPr>
       <w:rFonts w:ascii="Times" w:hAnsi="Times"/>
       <w:b/>
@@ -1296,7 +1608,7 @@
     <w:uiPriority w:val="99"/>
     <w:semiHidden/>
     <w:unhideWhenUsed/>
-    <w:rsid w:val="00307357"/>
+    <w:rsid w:val="00DF5F76"/>
     <w:pPr>
       <w:spacing w:before="100" w:beforeAutospacing="1" w:after="100" w:afterAutospacing="1"/>
     </w:pPr>
@@ -1312,7 +1624,7 @@
     <w:basedOn w:val="DefaultParagraphFont"/>
     <w:uiPriority w:val="20"/>
     <w:qFormat/>
-    <w:rsid w:val="00307357"/>
+    <w:rsid w:val="00DF5F76"/>
     <w:rPr>
       <w:i/>
       <w:iCs/>
@@ -1324,7 +1636,7 @@
     <w:uiPriority w:val="99"/>
     <w:semiHidden/>
     <w:unhideWhenUsed/>
-    <w:rsid w:val="00307357"/>
+    <w:rsid w:val="00DF5F76"/>
     <w:rPr>
       <w:color w:val="0000FF"/>
       <w:u w:val="single"/>
@@ -1495,7 +1807,7 @@
     <w:link w:val="Heading1Char"/>
     <w:uiPriority w:val="9"/>
     <w:qFormat/>
-    <w:rsid w:val="00307357"/>
+    <w:rsid w:val="00DF5F76"/>
     <w:pPr>
       <w:spacing w:before="100" w:beforeAutospacing="1" w:after="100" w:afterAutospacing="1"/>
       <w:outlineLvl w:val="0"/>
@@ -1516,7 +1828,7 @@
     <w:link w:val="Heading2Char"/>
     <w:uiPriority w:val="9"/>
     <w:qFormat/>
-    <w:rsid w:val="00307357"/>
+    <w:rsid w:val="00DF5F76"/>
     <w:pPr>
       <w:spacing w:before="100" w:beforeAutospacing="1" w:after="100" w:afterAutospacing="1"/>
       <w:outlineLvl w:val="1"/>
@@ -1536,7 +1848,7 @@
     <w:link w:val="Heading3Char"/>
     <w:uiPriority w:val="9"/>
     <w:qFormat/>
-    <w:rsid w:val="00307357"/>
+    <w:rsid w:val="00DF5F76"/>
     <w:pPr>
       <w:spacing w:before="100" w:beforeAutospacing="1" w:after="100" w:afterAutospacing="1"/>
       <w:outlineLvl w:val="2"/>
@@ -1582,7 +1894,7 @@
     <w:basedOn w:val="DefaultParagraphFont"/>
     <w:link w:val="Heading1"/>
     <w:uiPriority w:val="9"/>
-    <w:rsid w:val="00307357"/>
+    <w:rsid w:val="00DF5F76"/>
     <w:rPr>
       <w:rFonts w:ascii="Times" w:hAnsi="Times"/>
       <w:b/>
@@ -1598,7 +1910,7 @@
     <w:basedOn w:val="DefaultParagraphFont"/>
     <w:link w:val="Heading2"/>
     <w:uiPriority w:val="9"/>
-    <w:rsid w:val="00307357"/>
+    <w:rsid w:val="00DF5F76"/>
     <w:rPr>
       <w:rFonts w:ascii="Times" w:hAnsi="Times"/>
       <w:b/>
@@ -1613,7 +1925,7 @@
     <w:basedOn w:val="DefaultParagraphFont"/>
     <w:link w:val="Heading3"/>
     <w:uiPriority w:val="9"/>
-    <w:rsid w:val="00307357"/>
+    <w:rsid w:val="00DF5F76"/>
     <w:rPr>
       <w:rFonts w:ascii="Times" w:hAnsi="Times"/>
       <w:b/>
@@ -1629,7 +1941,7 @@
     <w:uiPriority w:val="99"/>
     <w:semiHidden/>
     <w:unhideWhenUsed/>
-    <w:rsid w:val="00307357"/>
+    <w:rsid w:val="00DF5F76"/>
     <w:pPr>
       <w:spacing w:before="100" w:beforeAutospacing="1" w:after="100" w:afterAutospacing="1"/>
     </w:pPr>
@@ -1645,7 +1957,7 @@
     <w:basedOn w:val="DefaultParagraphFont"/>
     <w:uiPriority w:val="20"/>
     <w:qFormat/>
-    <w:rsid w:val="00307357"/>
+    <w:rsid w:val="00DF5F76"/>
     <w:rPr>
       <w:i/>
       <w:iCs/>
@@ -1657,7 +1969,7 @@
     <w:uiPriority w:val="99"/>
     <w:semiHidden/>
     <w:unhideWhenUsed/>
-    <w:rsid w:val="00307357"/>
+    <w:rsid w:val="00DF5F76"/>
     <w:rPr>
       <w:color w:val="0000FF"/>
       <w:u w:val="single"/>

</xml_diff>